<commit_message>
memperbaiki tata bahasa pada doc
</commit_message>
<xml_diff>
--- a/proposal_skripsi_443673_rev02.docx
+++ b/proposal_skripsi_443673_rev02.docx
@@ -46,8 +46,19 @@
           <w:bCs/>
           <w:sz w:val="28"/>
           <w:szCs w:val="28"/>
-        </w:rPr>
-        <w:t xml:space="preserve">Otomatisasi Klasifikasi Tutupan Lahan pada Citra Foto Udara dengan Menggunakan Model Algoritma </w:t>
+          <w:lang w:val="id-ID"/>
+        </w:rPr>
+        <w:t>Otomatisasi Klasifikasi Tutupan Lahan pada Citra Foto Udara dengan Menggunakan Model Algoritma</w:t>
+      </w:r>
+      <w:r>
+        <w:rPr>
+          <w:rFonts w:ascii="Times New Roman" w:hAnsi="Times New Roman" w:cs="Times New Roman"/>
+          <w:b/>
+          <w:bCs/>
+          <w:sz w:val="28"/>
+          <w:szCs w:val="28"/>
+        </w:rPr>
+        <w:t xml:space="preserve"> </w:t>
       </w:r>
       <w:r>
         <w:rPr>
@@ -200,8 +211,15 @@
       <w:r>
         <w:rPr>
           <w:rFonts w:ascii="Times New Roman" w:hAnsi="Times New Roman" w:cs="Times New Roman"/>
-        </w:rPr>
-        <w:t>Disusun Oleh :</w:t>
+          <w:lang w:val="id-ID"/>
+        </w:rPr>
+        <w:t>Disusun Oleh</w:t>
+      </w:r>
+      <w:r>
+        <w:rPr>
+          <w:rFonts w:ascii="Times New Roman" w:hAnsi="Times New Roman" w:cs="Times New Roman"/>
+        </w:rPr>
+        <w:t xml:space="preserve"> :</w:t>
       </w:r>
     </w:p>
     <w:p>
@@ -463,8 +481,19 @@
           <w:bCs/>
           <w:sz w:val="28"/>
           <w:szCs w:val="28"/>
-        </w:rPr>
-        <w:t xml:space="preserve">Otomatisasi Klasifikasi Tutupan Lahan pada Citra Foto Udara dengan Menggunakan Model Algoritma </w:t>
+          <w:lang w:val="id-ID"/>
+        </w:rPr>
+        <w:t>Otomatisasi Klasifikasi Tutupan Lahan pada Citra Foto Udara dengan Menggunakan Model Algoritma</w:t>
+      </w:r>
+      <w:r>
+        <w:rPr>
+          <w:rFonts w:ascii="Times New Roman" w:hAnsi="Times New Roman" w:cs="Times New Roman"/>
+          <w:b/>
+          <w:bCs/>
+          <w:sz w:val="28"/>
+          <w:szCs w:val="28"/>
+        </w:rPr>
+        <w:t xml:space="preserve"> </w:t>
       </w:r>
       <w:r>
         <w:rPr>
@@ -3594,8 +3623,13 @@
       <w:r>
         <w:t xml:space="preserve">sebanyak </w:t>
       </w:r>
-      <w:r>
-        <w:t xml:space="preserve">6 kelas </w:t>
+      <w:proofErr w:type="gramStart"/>
+      <w:r>
+        <w:t>6</w:t>
+      </w:r>
+      <w:proofErr w:type="gramEnd"/>
+      <w:r>
+        <w:t xml:space="preserve"> kelas </w:t>
       </w:r>
       <w:r>
         <w:t xml:space="preserve">penutup lahan (Bangunan, jalan, sungai, sawah, </w:t>
@@ -3727,16 +3761,7 @@
         <w:rPr>
           <w:rFonts w:cs="Times New Roman"/>
         </w:rPr>
-        <w:t>Pertanyaan penelitian yang muncul dalam konteks memenuhi pembuatan model</w:t>
-      </w:r>
-      <w:r>
-        <w:t xml:space="preserve"> </w:t>
-      </w:r>
-      <w:r>
-        <w:rPr>
-          <w:rFonts w:cs="Times New Roman"/>
-        </w:rPr>
-        <w:t xml:space="preserve">model </w:t>
+        <w:t xml:space="preserve">Pertanyaan penelitian yang muncul dalam konteks memenuhi pembuatan model </w:t>
       </w:r>
       <w:r>
         <w:rPr>
@@ -3848,8 +3873,28 @@
         <w:rPr>
           <w:rFonts w:cs="Times New Roman"/>
         </w:rPr>
-        <w:t>pengujian model klasifiksi dilakukan dengan menggunakan 6 kelas penutup lahan ?</w:t>
-      </w:r>
+        <w:t xml:space="preserve">pengujian model </w:t>
+      </w:r>
+      <w:r>
+        <w:rPr>
+          <w:rFonts w:cs="Times New Roman"/>
+        </w:rPr>
+        <w:t>klasifikasi</w:t>
+      </w:r>
+      <w:r>
+        <w:rPr>
+          <w:rFonts w:cs="Times New Roman"/>
+        </w:rPr>
+        <w:t xml:space="preserve"> dilakukan dengan menggunakan 6 kelas penutup </w:t>
+      </w:r>
+      <w:proofErr w:type="gramStart"/>
+      <w:r>
+        <w:rPr>
+          <w:rFonts w:cs="Times New Roman"/>
+        </w:rPr>
+        <w:t>lahan ?</w:t>
+      </w:r>
+      <w:proofErr w:type="gramEnd"/>
       <w:r>
         <w:rPr>
           <w:rFonts w:cs="Times New Roman"/>
@@ -3950,7 +3995,14 @@
         <w:rPr>
           <w:rFonts w:cs="Times New Roman"/>
         </w:rPr>
-        <w:t xml:space="preserve">Bagaimana karakteristik data foto udara yang dibutuhkan </w:t>
+        <w:t xml:space="preserve">Bagaimana karakteristik data foto udara yang </w:t>
+      </w:r>
+      <w:proofErr w:type="gramStart"/>
+      <w:r>
+        <w:rPr>
+          <w:rFonts w:cs="Times New Roman"/>
+        </w:rPr>
+        <w:t xml:space="preserve">dibutuhkan </w:t>
       </w:r>
       <w:r>
         <w:rPr>
@@ -3958,6 +4010,7 @@
         </w:rPr>
         <w:t>?</w:t>
       </w:r>
+      <w:proofErr w:type="gramEnd"/>
     </w:p>
     <w:p>
       <w:pPr>
@@ -4038,8 +4091,16 @@
         <w:rPr>
           <w:rFonts w:cs="Times New Roman"/>
         </w:rPr>
-        <w:t xml:space="preserve"> area uji yang akan digunakan ?</w:t>
-      </w:r>
+        <w:t xml:space="preserve"> area uji yang akan </w:t>
+      </w:r>
+      <w:proofErr w:type="gramStart"/>
+      <w:r>
+        <w:rPr>
+          <w:rFonts w:cs="Times New Roman"/>
+        </w:rPr>
+        <w:t>digunakan ?</w:t>
+      </w:r>
+      <w:proofErr w:type="gramEnd"/>
     </w:p>
     <w:p>
       <w:pPr>
@@ -4068,7 +4129,14 @@
         <w:rPr>
           <w:rFonts w:cs="Times New Roman"/>
         </w:rPr>
-        <w:t xml:space="preserve">sebuah ketepatan/akurasi dari hasil klasifikasi yang didapatkan </w:t>
+        <w:t xml:space="preserve">sebuah ketepatan/akurasi dari hasil klasifikasi yang </w:t>
+      </w:r>
+      <w:proofErr w:type="gramStart"/>
+      <w:r>
+        <w:rPr>
+          <w:rFonts w:cs="Times New Roman"/>
+        </w:rPr>
+        <w:t xml:space="preserve">didapatkan </w:t>
       </w:r>
       <w:r>
         <w:rPr>
@@ -4076,6 +4144,7 @@
         </w:rPr>
         <w:t>?</w:t>
       </w:r>
+      <w:proofErr w:type="gramEnd"/>
     </w:p>
     <w:p>
       <w:pPr>
@@ -4277,7 +4346,19 @@
         <w:rPr>
           <w:rFonts w:cs="Times New Roman"/>
         </w:rPr>
-        <w:t xml:space="preserve"> berada disekitar Desa Sardonoharjo</w:t>
+        <w:t xml:space="preserve"> berada </w:t>
+      </w:r>
+      <w:r>
+        <w:rPr>
+          <w:rFonts w:cs="Times New Roman"/>
+        </w:rPr>
+        <w:t>di sekitar</w:t>
+      </w:r>
+      <w:r>
+        <w:rPr>
+          <w:rFonts w:cs="Times New Roman"/>
+        </w:rPr>
+        <w:t xml:space="preserve"> Desa Sardonoharjo</w:t>
       </w:r>
       <w:r>
         <w:rPr>
@@ -4933,7 +5014,19 @@
         <w:rPr>
           <w:rFonts w:cs="Times New Roman"/>
         </w:rPr>
-        <w:t xml:space="preserve"> pada data berbasis gambar. Model algoritma CNN terdiri dari neuron/jaringan sistem neuron yang memiliki bobot dan bias pembelajaran yang apabila digabungan, sistem jaringan neuron akan mampu memetakan dan membedakan piksel ke dalam kelas yang telah didefinisikan </w:t>
+        <w:t xml:space="preserve"> pada data berbasis gambar. Model algoritma CNN terdiri dari neuron/jaringan sistem neuron yang memiliki bobot dan bias pembelajaran yang apabila </w:t>
+      </w:r>
+      <w:r>
+        <w:rPr>
+          <w:rFonts w:cs="Times New Roman"/>
+        </w:rPr>
+        <w:t>digabungkan</w:t>
+      </w:r>
+      <w:r>
+        <w:rPr>
+          <w:rFonts w:cs="Times New Roman"/>
+        </w:rPr>
+        <w:t xml:space="preserve">, sistem jaringan neuron akan mampu memetakan dan membedakan piksel ke dalam kelas yang telah didefinisikan </w:t>
       </w:r>
       <w:sdt>
         <w:sdtPr>
@@ -5090,7 +5183,13 @@
         <w:rPr>
           <w:rFonts w:cs="Times New Roman"/>
         </w:rPr>
-        <w:t xml:space="preserve">didalamnya terlalu kompleks untuk dipahami oleh algoritma </w:t>
+        <w:t>di dalamnya</w:t>
+      </w:r>
+      <w:r>
+        <w:rPr>
+          <w:rFonts w:cs="Times New Roman"/>
+        </w:rPr>
+        <w:t xml:space="preserve"> terlalu kompleks untuk dipahami oleh algoritma </w:t>
       </w:r>
       <w:r>
         <w:rPr>
@@ -5506,7 +5605,13 @@
         <w:t>. UAV</w:t>
       </w:r>
       <w:r>
-        <w:t xml:space="preserve"> memiliki kemampuan untuk memotret atau akuisisi foto udara, dimana suatu obyek dan keadaan lingukungan sekitarnya akan direpresentasikan </w:t>
+        <w:t xml:space="preserve"> memiliki kemampuan untuk memotret atau akuisisi foto udara, dimana suatu obyek dan keadaan </w:t>
+      </w:r>
+      <w:r>
+        <w:t>lingkungan</w:t>
+      </w:r>
+      <w:r>
+        <w:t xml:space="preserve"> sekitarnya akan direpresentasikan </w:t>
       </w:r>
       <w:r>
         <w:t>secara visual</w:t>
@@ -5618,7 +5723,15 @@
         <w:jc w:val="center"/>
       </w:pPr>
       <w:r>
-        <w:t xml:space="preserve">(Sumber : </w:t>
+        <w:t>(</w:t>
+      </w:r>
+      <w:proofErr w:type="gramStart"/>
+      <w:r>
+        <w:t>Sumber :</w:t>
+      </w:r>
+      <w:proofErr w:type="gramEnd"/>
+      <w:r>
+        <w:t xml:space="preserve"> </w:t>
       </w:r>
       <w:sdt>
         <w:sdtPr>
@@ -6032,7 +6145,15 @@
         <w:t xml:space="preserve">Pada klasifikasi citra </w:t>
       </w:r>
       <w:r>
-        <w:t xml:space="preserve">digital, terdapat 5 jenis metode klasifikasi yang dapat dilakukan. Adapun metode </w:t>
+        <w:t xml:space="preserve">digital, terdapat </w:t>
+      </w:r>
+      <w:proofErr w:type="gramStart"/>
+      <w:r>
+        <w:t>5</w:t>
+      </w:r>
+      <w:proofErr w:type="gramEnd"/>
+      <w:r>
+        <w:t xml:space="preserve"> jenis metode klasifikasi yang dapat dilakukan. Adapun metode </w:t>
       </w:r>
       <w:r>
         <w:t xml:space="preserve">klasifikasi </w:t>
@@ -6195,7 +6316,15 @@
         <w:jc w:val="center"/>
       </w:pPr>
       <w:r>
-        <w:t xml:space="preserve">(Sumber : </w:t>
+        <w:t>(</w:t>
+      </w:r>
+      <w:proofErr w:type="gramStart"/>
+      <w:r>
+        <w:t>Sumber :</w:t>
+      </w:r>
+      <w:proofErr w:type="gramEnd"/>
+      <w:r>
+        <w:t xml:space="preserve"> </w:t>
       </w:r>
       <w:sdt>
         <w:sdtPr>
@@ -6635,7 +6764,15 @@
         <w:t>atriks konfusi</w:t>
       </w:r>
       <w:r>
-        <w:t xml:space="preserve"> dengan 3 kelas</w:t>
+        <w:t xml:space="preserve"> dengan </w:t>
+      </w:r>
+      <w:proofErr w:type="gramStart"/>
+      <w:r>
+        <w:t>3</w:t>
+      </w:r>
+      <w:proofErr w:type="gramEnd"/>
+      <w:r>
+        <w:t xml:space="preserve"> kelas</w:t>
       </w:r>
       <w:r>
         <w:t>.</w:t>
@@ -7131,7 +7268,15 @@
         <w:jc w:val="center"/>
       </w:pPr>
       <w:r>
-        <w:t xml:space="preserve">(Sumber : </w:t>
+        <w:t>(</w:t>
+      </w:r>
+      <w:proofErr w:type="gramStart"/>
+      <w:r>
+        <w:t>Sumber :</w:t>
+      </w:r>
+      <w:proofErr w:type="gramEnd"/>
+      <w:r>
+        <w:t xml:space="preserve"> </w:t>
       </w:r>
       <w:sdt>
         <w:sdtPr>
@@ -7408,7 +7553,13 @@
         <w:t>)</w:t>
       </w:r>
       <w:r>
-        <w:t xml:space="preserve"> yang memiliki komponen kompleks didalamnya. Adapun beberapa </w:t>
+        <w:t xml:space="preserve"> yang memiliki komponen kompleks </w:t>
+      </w:r>
+      <w:r>
+        <w:t>di dalamnya</w:t>
+      </w:r>
+      <w:r>
+        <w:t xml:space="preserve">. Adapun beberapa </w:t>
       </w:r>
       <w:r>
         <w:rPr>
@@ -7554,7 +7705,17 @@
         <w:t>McCulloch-Pitts neurons</w:t>
       </w:r>
       <w:r>
-        <w:t>. Model ini menggambarkan bagaimana dua neuron dapat beroperasi secara bersamaan dan menyebabkan kekuatan yang berhubungan antara neuron itu untuk bertambah. Pada tahun 1957, Frank Rosenblatt kemudian mengembangkan konsep ini dengan memperkenalkan perceptrons, sebuah jaringan saraf tiruan yang terdiri dari sekumpulan besar neuron</w:t>
+        <w:t xml:space="preserve">. Model ini menggambarkan bagaimana dua neuron dapat beroperasi secara bersamaan dan menyebabkan kekuatan yang berhubungan antara neuron itu untuk bertambah. Pada tahun 1957, Frank Rosenblatt kemudian mengembangkan konsep ini dengan memperkenalkan </w:t>
+      </w:r>
+      <w:r>
+        <w:rPr>
+          <w:i/>
+          <w:iCs/>
+        </w:rPr>
+        <w:t>perceptron</w:t>
+      </w:r>
+      <w:r>
+        <w:t>, sebuah jaringan saraf tiruan yang terdiri dari sekumpulan besar neuron</w:t>
       </w:r>
       <w:r>
         <w:t xml:space="preserve"> </w:t>
@@ -7686,7 +7847,21 @@
         <w:rPr>
           <w:color w:val="000000"/>
         </w:rPr>
-        <w:t xml:space="preserve">(Sumber :  </w:t>
+        <w:t>(</w:t>
+      </w:r>
+      <w:proofErr w:type="gramStart"/>
+      <w:r>
+        <w:rPr>
+          <w:color w:val="000000"/>
+        </w:rPr>
+        <w:t>Sumber :</w:t>
+      </w:r>
+      <w:proofErr w:type="gramEnd"/>
+      <w:r>
+        <w:rPr>
+          <w:color w:val="000000"/>
+        </w:rPr>
+        <w:t xml:space="preserve">  </w:t>
       </w:r>
       <w:sdt>
         <w:sdtPr>
@@ -8009,7 +8184,13 @@
         <w:t xml:space="preserve">channel </w:t>
       </w:r>
       <w:r>
-        <w:t xml:space="preserve">gambar yang terkandung didalamnya, seperti contohnya pada gambar umumnya terdapat 3 </w:t>
+        <w:t xml:space="preserve">gambar yang terkandung </w:t>
+      </w:r>
+      <w:r>
+        <w:t>di dalamnya</w:t>
+      </w:r>
+      <w:r>
+        <w:t xml:space="preserve">, seperti contohnya pada gambar umumnya terdapat 3 </w:t>
       </w:r>
       <w:r>
         <w:rPr>
@@ -8106,7 +8287,13 @@
         <w:t>b</w:t>
       </w:r>
       <w:r>
-        <w:t>ernama Tensorflow dan Keras</w:t>
+        <w:t xml:space="preserve">ernama </w:t>
+      </w:r>
+      <w:r>
+        <w:t>TensorFlow</w:t>
+      </w:r>
+      <w:r>
+        <w:t xml:space="preserve"> dan Keras</w:t>
       </w:r>
       <w:r>
         <w:t xml:space="preserve"> yang </w:t>
@@ -8150,7 +8337,21 @@
         <w:rPr>
           <w:color w:val="000000"/>
         </w:rPr>
-        <w:t>Pembuatan model CNN terdiri dari 3 tahap</w:t>
+        <w:t xml:space="preserve">Pembuatan model CNN terdiri dari </w:t>
+      </w:r>
+      <w:proofErr w:type="gramStart"/>
+      <w:r>
+        <w:rPr>
+          <w:color w:val="000000"/>
+        </w:rPr>
+        <w:t>3</w:t>
+      </w:r>
+      <w:proofErr w:type="gramEnd"/>
+      <w:r>
+        <w:rPr>
+          <w:color w:val="000000"/>
+        </w:rPr>
+        <w:t xml:space="preserve"> tahap</w:t>
       </w:r>
       <w:r>
         <w:rPr>
@@ -8339,13 +8540,7 @@
                         <w:txbxContent>
                           <w:p>
                             <w:r>
-                              <w:t>(</w:t>
-                            </w:r>
-                            <w:r>
-                              <w:t>b</w:t>
-                            </w:r>
-                            <w:r>
-                              <w:t>)</w:t>
+                              <w:t>(b)</w:t>
                             </w:r>
                           </w:p>
                         </w:txbxContent>
@@ -8376,13 +8571,7 @@
                   <w:txbxContent>
                     <w:p>
                       <w:r>
-                        <w:t>(</w:t>
-                      </w:r>
-                      <w:r>
-                        <w:t>b</w:t>
-                      </w:r>
-                      <w:r>
-                        <w:t>)</w:t>
+                        <w:t>(b)</w:t>
                       </w:r>
                     </w:p>
                   </w:txbxContent>
@@ -8673,9 +8862,11 @@
         <w:pStyle w:val="BodyText"/>
         <w:ind w:left="426" w:firstLine="567"/>
       </w:pPr>
+      <w:proofErr w:type="gramStart"/>
       <w:r>
         <w:t>Hardware :</w:t>
       </w:r>
+      <w:proofErr w:type="gramEnd"/>
     </w:p>
     <w:p>
       <w:pPr>
@@ -8711,8 +8902,13 @@
         </w:numPr>
         <w:ind w:left="1701"/>
       </w:pPr>
-      <w:r>
-        <w:t>CPU : AMD Ryzen 7 4800H</w:t>
+      <w:proofErr w:type="gramStart"/>
+      <w:r>
+        <w:t>CPU :</w:t>
+      </w:r>
+      <w:proofErr w:type="gramEnd"/>
+      <w:r>
+        <w:t xml:space="preserve"> AMD Ryzen 7 4800H</w:t>
       </w:r>
     </w:p>
     <w:p>
@@ -8724,8 +8920,13 @@
         </w:numPr>
         <w:ind w:left="1701"/>
       </w:pPr>
-      <w:r>
-        <w:t>GPU : Nvidia GTX 1660Ti, 6 GB GDDR6</w:t>
+      <w:proofErr w:type="gramStart"/>
+      <w:r>
+        <w:t>GPU :</w:t>
+      </w:r>
+      <w:proofErr w:type="gramEnd"/>
+      <w:r>
+        <w:t xml:space="preserve"> Nvidia GTX 1660Ti, 6 GB GDDR6</w:t>
       </w:r>
     </w:p>
     <w:p>
@@ -8737,8 +8938,13 @@
         </w:numPr>
         <w:ind w:left="1701"/>
       </w:pPr>
-      <w:r>
-        <w:t>RAM : 24 GB</w:t>
+      <w:proofErr w:type="gramStart"/>
+      <w:r>
+        <w:t>RAM :</w:t>
+      </w:r>
+      <w:proofErr w:type="gramEnd"/>
+      <w:r>
+        <w:t xml:space="preserve"> 24 GB</w:t>
       </w:r>
     </w:p>
     <w:p>
@@ -8746,9 +8952,11 @@
         <w:pStyle w:val="BodyText"/>
         <w:ind w:left="993"/>
       </w:pPr>
+      <w:proofErr w:type="gramStart"/>
       <w:r>
         <w:t>Software :</w:t>
       </w:r>
+      <w:proofErr w:type="gramEnd"/>
     </w:p>
     <w:p>
       <w:pPr>
@@ -9044,7 +9252,13 @@
         <w:ind w:firstLine="720"/>
       </w:pPr>
       <w:r>
-        <w:t xml:space="preserve">Pada penelitian ini dilakukan beberapa tahapan, yang antara lain terdapat perencanaan dan survey, lalu pra-prosesing data sebagai input model, kemudian pembuatan model CNN dengan tensorflow, lalu dilanjutkan dengan proses </w:t>
+        <w:t xml:space="preserve">Pada penelitian ini dilakukan beberapa tahapan, yang antara lain terdapat perencanaan dan survey, lalu pra-prosesing data sebagai input model, kemudian pembuatan model CNN dengan </w:t>
+      </w:r>
+      <w:r>
+        <w:t>TensorFlow</w:t>
+      </w:r>
+      <w:r>
+        <w:t xml:space="preserve">, lalu dilanjutkan dengan proses </w:t>
       </w:r>
       <w:r>
         <w:rPr>
@@ -9196,6 +9410,7 @@
       <w:r>
         <w:t xml:space="preserve">dan DSM, yang kemudian digabung menjadi gambar dengan format 4 </w:t>
       </w:r>
+      <w:proofErr w:type="gramStart"/>
       <w:r>
         <w:rPr>
           <w:i/>
@@ -9203,6 +9418,7 @@
         </w:rPr>
         <w:t>channel</w:t>
       </w:r>
+      <w:proofErr w:type="gramEnd"/>
       <w:r>
         <w:t xml:space="preserve"> (RGB + DSM). Selanjutnya dilakukan pembuatan </w:t>
       </w:r>
@@ -9300,7 +9516,13 @@
         <w:t>training model</w:t>
       </w:r>
       <w:r>
-        <w:t xml:space="preserve"> dimulai dengan mesukkan data </w:t>
+        <w:t xml:space="preserve"> dimulai dengan me</w:t>
+      </w:r>
+      <w:r>
+        <w:t>ma</w:t>
+      </w:r>
+      <w:r>
+        <w:t xml:space="preserve">sukkan data </w:t>
       </w:r>
       <w:r>
         <w:rPr>
@@ -9394,13 +9616,21 @@
         <w:ind w:firstLine="567"/>
       </w:pPr>
       <w:r>
-        <w:t xml:space="preserve">Rencana pelaksanaan penelitian ini akan dilakukan pada waktu periode semester genap, tepatnya dengan durasi 11 pekan yang diawali pada </w:t>
-      </w:r>
-      <w:r>
-        <w:t>13</w:t>
-      </w:r>
-      <w:r>
-        <w:t xml:space="preserve">  Februari 2023 hingga </w:t>
+        <w:t xml:space="preserve">Rencana pelaksanaan penelitian ini akan dilakukan pada waktu periode semester genap, tepatnya dengan durasi </w:t>
+      </w:r>
+      <w:proofErr w:type="gramStart"/>
+      <w:r>
+        <w:t>11</w:t>
+      </w:r>
+      <w:proofErr w:type="gramEnd"/>
+      <w:r>
+        <w:t xml:space="preserve"> pekan yang diawali pada </w:t>
+      </w:r>
+      <w:r>
+        <w:t>13 Februari</w:t>
+      </w:r>
+      <w:r>
+        <w:t xml:space="preserve"> 2023 hingga </w:t>
       </w:r>
       <w:r>
         <w:t>21</w:t>
@@ -11964,7 +12194,35 @@
             <w:rPr>
               <w:rFonts w:eastAsia="Times New Roman"/>
             </w:rPr>
-            <w:t xml:space="preserve">Alloghani, M., Al-Jumeily, D., Mustafina, J., Hussain, A., &amp; Aljaaf, A. J. (2020). Supervised and unsupervised learning for data science. Dalam </w:t>
+            <w:t>Alloghani, M., Al-</w:t>
+          </w:r>
+          <w:proofErr w:type="spellStart"/>
+          <w:r>
+            <w:rPr>
+              <w:rFonts w:eastAsia="Times New Roman"/>
+            </w:rPr>
+            <w:t>Jumeily</w:t>
+          </w:r>
+          <w:proofErr w:type="spellEnd"/>
+          <w:r>
+            <w:rPr>
+              <w:rFonts w:eastAsia="Times New Roman"/>
+            </w:rPr>
+            <w:t xml:space="preserve">, D., Mustafina, J., Hussain, A., &amp; </w:t>
+          </w:r>
+          <w:proofErr w:type="spellStart"/>
+          <w:r>
+            <w:rPr>
+              <w:rFonts w:eastAsia="Times New Roman"/>
+            </w:rPr>
+            <w:t>Aljaaf</w:t>
+          </w:r>
+          <w:proofErr w:type="spellEnd"/>
+          <w:r>
+            <w:rPr>
+              <w:rFonts w:eastAsia="Times New Roman"/>
+            </w:rPr>
+            <w:t xml:space="preserve">, A. J. (2020). Supervised and unsupervised learning for data science. Dalam </w:t>
           </w:r>
           <w:r>
             <w:rPr>
@@ -12003,7 +12261,25 @@
               <w:i/>
               <w:iCs/>
             </w:rPr>
-            <w:t>Rancangan Awal : Rencana Pembangunan Jangka Menengah Nasional (RPJMN) 2020-2024</w:t>
+            <w:t xml:space="preserve">Rancangan </w:t>
+          </w:r>
+          <w:proofErr w:type="gramStart"/>
+          <w:r>
+            <w:rPr>
+              <w:rFonts w:eastAsia="Times New Roman"/>
+              <w:i/>
+              <w:iCs/>
+            </w:rPr>
+            <w:t>Awal :</w:t>
+          </w:r>
+          <w:proofErr w:type="gramEnd"/>
+          <w:r>
+            <w:rPr>
+              <w:rFonts w:eastAsia="Times New Roman"/>
+              <w:i/>
+              <w:iCs/>
+            </w:rPr>
+            <w:t xml:space="preserve"> Rencana Pembangunan Jangka Menengah Nasional (RPJMN) 2020-2024</w:t>
           </w:r>
           <w:r>
             <w:rPr>
@@ -12026,7 +12302,77 @@
             <w:rPr>
               <w:rFonts w:eastAsia="Times New Roman"/>
             </w:rPr>
-            <w:t xml:space="preserve">Barakat, A., Ouargaf, Z., Khellouk, R., el Jazouli, A., &amp; Touhami, F. (2019). Land Use/Land Cover Change and Environmental Impact Assessment in Béni-Mellal District (Morocco) Using Remote Sensing and GIS. </w:t>
+            <w:t xml:space="preserve">Barakat, A., </w:t>
+          </w:r>
+          <w:proofErr w:type="spellStart"/>
+          <w:r>
+            <w:rPr>
+              <w:rFonts w:eastAsia="Times New Roman"/>
+            </w:rPr>
+            <w:t>Ouargaf</w:t>
+          </w:r>
+          <w:proofErr w:type="spellEnd"/>
+          <w:r>
+            <w:rPr>
+              <w:rFonts w:eastAsia="Times New Roman"/>
+            </w:rPr>
+            <w:t xml:space="preserve">, Z., </w:t>
+          </w:r>
+          <w:proofErr w:type="spellStart"/>
+          <w:r>
+            <w:rPr>
+              <w:rFonts w:eastAsia="Times New Roman"/>
+            </w:rPr>
+            <w:t>Khellouk</w:t>
+          </w:r>
+          <w:proofErr w:type="spellEnd"/>
+          <w:r>
+            <w:rPr>
+              <w:rFonts w:eastAsia="Times New Roman"/>
+            </w:rPr>
+            <w:t xml:space="preserve">, R., el </w:t>
+          </w:r>
+          <w:proofErr w:type="spellStart"/>
+          <w:r>
+            <w:rPr>
+              <w:rFonts w:eastAsia="Times New Roman"/>
+            </w:rPr>
+            <w:t>Jazouli</w:t>
+          </w:r>
+          <w:proofErr w:type="spellEnd"/>
+          <w:r>
+            <w:rPr>
+              <w:rFonts w:eastAsia="Times New Roman"/>
+            </w:rPr>
+            <w:t xml:space="preserve">, A., &amp; </w:t>
+          </w:r>
+          <w:proofErr w:type="spellStart"/>
+          <w:r>
+            <w:rPr>
+              <w:rFonts w:eastAsia="Times New Roman"/>
+            </w:rPr>
+            <w:t>Touhami</w:t>
+          </w:r>
+          <w:proofErr w:type="spellEnd"/>
+          <w:r>
+            <w:rPr>
+              <w:rFonts w:eastAsia="Times New Roman"/>
+            </w:rPr>
+            <w:t xml:space="preserve">, F. (2019). Land Use/Land Cover Change and Environmental Impact Assessment in </w:t>
+          </w:r>
+          <w:proofErr w:type="spellStart"/>
+          <w:r>
+            <w:rPr>
+              <w:rFonts w:eastAsia="Times New Roman"/>
+            </w:rPr>
+            <w:t>Béni-Mellal</w:t>
+          </w:r>
+          <w:proofErr w:type="spellEnd"/>
+          <w:r>
+            <w:rPr>
+              <w:rFonts w:eastAsia="Times New Roman"/>
+            </w:rPr>
+            <w:t xml:space="preserve"> District (Morocco) Using Remote Sensing and GIS. </w:t>
           </w:r>
           <w:r>
             <w:rPr>
@@ -12071,7 +12417,35 @@
             <w:rPr>
               <w:rFonts w:eastAsia="Times New Roman"/>
             </w:rPr>
-            <w:t xml:space="preserve">Borra, S., Thanki, R., &amp; Dey, N. (2019). Satellite image analysis : clustering and classification. Dalam </w:t>
+            <w:t xml:space="preserve">Borra, S., </w:t>
+          </w:r>
+          <w:proofErr w:type="spellStart"/>
+          <w:r>
+            <w:rPr>
+              <w:rFonts w:eastAsia="Times New Roman"/>
+            </w:rPr>
+            <w:t>Thanki</w:t>
+          </w:r>
+          <w:proofErr w:type="spellEnd"/>
+          <w:r>
+            <w:rPr>
+              <w:rFonts w:eastAsia="Times New Roman"/>
+            </w:rPr>
+            <w:t xml:space="preserve">, R., &amp; Dey, N. (2019). Satellite image </w:t>
+          </w:r>
+          <w:proofErr w:type="gramStart"/>
+          <w:r>
+            <w:rPr>
+              <w:rFonts w:eastAsia="Times New Roman"/>
+            </w:rPr>
+            <w:t>analysis :</w:t>
+          </w:r>
+          <w:proofErr w:type="gramEnd"/>
+          <w:r>
+            <w:rPr>
+              <w:rFonts w:eastAsia="Times New Roman"/>
+            </w:rPr>
+            <w:t xml:space="preserve"> clustering and classification. Dalam </w:t>
           </w:r>
           <w:r>
             <w:rPr>
@@ -12135,13 +12509,23 @@
             </w:rPr>
             <w:t xml:space="preserve">Dadhich, A. (2018). Practical Computer Vision- Extract insightful information from images using TensorFlow, Keras, and OpenCV. Dalam </w:t>
           </w:r>
+          <w:proofErr w:type="spellStart"/>
           <w:r>
             <w:rPr>
               <w:rFonts w:eastAsia="Times New Roman"/>
               <w:i/>
               <w:iCs/>
             </w:rPr>
-            <w:t>Packt Publishing</w:t>
+            <w:t>Packt</w:t>
+          </w:r>
+          <w:proofErr w:type="spellEnd"/>
+          <w:r>
+            <w:rPr>
+              <w:rFonts w:eastAsia="Times New Roman"/>
+              <w:i/>
+              <w:iCs/>
+            </w:rPr>
+            <w:t xml:space="preserve"> Publishing</w:t>
           </w:r>
           <w:r>
             <w:rPr>
@@ -12164,7 +12548,35 @@
             <w:rPr>
               <w:rFonts w:eastAsia="Times New Roman"/>
             </w:rPr>
-            <w:t xml:space="preserve">Diodemus, P., Wahyono, E. B., &amp; Sufyandi, Y. (2021). ANALISIS PEMANFAATAN FOTO UDARA HASIL PEMOTRETAN UNMANNED AERIAL VEHICLE (UAV) TIPE POST-PROCESSED KINEMATIC (PPK) UNTUK PEMETAAN TOPOGRAFI. </w:t>
+            <w:t xml:space="preserve">Diodemus, P., </w:t>
+          </w:r>
+          <w:proofErr w:type="spellStart"/>
+          <w:r>
+            <w:rPr>
+              <w:rFonts w:eastAsia="Times New Roman"/>
+            </w:rPr>
+            <w:t>Wahyono</w:t>
+          </w:r>
+          <w:proofErr w:type="spellEnd"/>
+          <w:r>
+            <w:rPr>
+              <w:rFonts w:eastAsia="Times New Roman"/>
+            </w:rPr>
+            <w:t xml:space="preserve">, E. B., &amp; </w:t>
+          </w:r>
+          <w:proofErr w:type="spellStart"/>
+          <w:r>
+            <w:rPr>
+              <w:rFonts w:eastAsia="Times New Roman"/>
+            </w:rPr>
+            <w:t>Sufyandi</w:t>
+          </w:r>
+          <w:proofErr w:type="spellEnd"/>
+          <w:r>
+            <w:rPr>
+              <w:rFonts w:eastAsia="Times New Roman"/>
+            </w:rPr>
+            <w:t xml:space="preserve">, Y. (2021). ANALISIS PEMANFAATAN FOTO UDARA HASIL PEMOTRETAN UNMANNED AERIAL VEHICLE (UAV) TIPE POST-PROCESSED KINEMATIC (PPK) UNTUK PEMETAAN TOPOGRAFI. </w:t>
           </w:r>
           <w:r>
             <w:rPr>
@@ -12172,8 +12584,18 @@
               <w:i/>
               <w:iCs/>
             </w:rPr>
-            <w:t>Seminar Nasional Geomatika</w:t>
-          </w:r>
+            <w:t xml:space="preserve">Seminar Nasional </w:t>
+          </w:r>
+          <w:proofErr w:type="spellStart"/>
+          <w:r>
+            <w:rPr>
+              <w:rFonts w:eastAsia="Times New Roman"/>
+              <w:i/>
+              <w:iCs/>
+            </w:rPr>
+            <w:t>Geomatika</w:t>
+          </w:r>
+          <w:proofErr w:type="spellEnd"/>
           <w:r>
             <w:rPr>
               <w:rFonts w:eastAsia="Times New Roman"/>
@@ -12195,7 +12617,21 @@
             <w:rPr>
               <w:rFonts w:eastAsia="Times New Roman"/>
             </w:rPr>
-            <w:t xml:space="preserve">Disperati, L., &amp; Virdis, S. G. P. (2015). Assessment of land-use and land-cover changes from 1965 to 2014 in Tam Giang-Cau Hai Lagoon, central Vietnam. </w:t>
+            <w:t xml:space="preserve">Disperati, L., &amp; Virdis, S. G. P. (2015). Assessment of land-use and land-cover changes from 1965 to 2014 in Tam </w:t>
+          </w:r>
+          <w:proofErr w:type="spellStart"/>
+          <w:r>
+            <w:rPr>
+              <w:rFonts w:eastAsia="Times New Roman"/>
+            </w:rPr>
+            <w:t>Giang-Cau</w:t>
+          </w:r>
+          <w:proofErr w:type="spellEnd"/>
+          <w:r>
+            <w:rPr>
+              <w:rFonts w:eastAsia="Times New Roman"/>
+            </w:rPr>
+            <w:t xml:space="preserve"> Hai Lagoon, central Vietnam. </w:t>
           </w:r>
           <w:r>
             <w:rPr>
@@ -12302,7 +12738,21 @@
             <w:rPr>
               <w:rFonts w:eastAsia="Times New Roman"/>
             </w:rPr>
-            <w:t xml:space="preserve">Fan, R., Feng, R., Wang, L., Yan, J., &amp; Zhang, X. (2020). Semi-MCNN: A Semisupervised Multi-CNN Ensemble Learning Method for Urban Land Cover Classification Using Submeter HRRS Images. </w:t>
+            <w:t xml:space="preserve">Fan, R., Feng, R., Wang, L., Yan, J., &amp; Zhang, X. (2020). Semi-MCNN: A </w:t>
+          </w:r>
+          <w:proofErr w:type="spellStart"/>
+          <w:r>
+            <w:rPr>
+              <w:rFonts w:eastAsia="Times New Roman"/>
+            </w:rPr>
+            <w:t>Semisupervised</w:t>
+          </w:r>
+          <w:proofErr w:type="spellEnd"/>
+          <w:r>
+            <w:rPr>
+              <w:rFonts w:eastAsia="Times New Roman"/>
+            </w:rPr>
+            <w:t xml:space="preserve"> Multi-CNN Ensemble Learning Method for Urban Land Cover Classification Using Submeter HRRS Images. </w:t>
           </w:r>
           <w:r>
             <w:rPr>
@@ -12378,7 +12828,21 @@
             <w:rPr>
               <w:rFonts w:eastAsia="Times New Roman"/>
             </w:rPr>
-            <w:t xml:space="preserve">Goodfellow, I., Bengio, Y., &amp; Courville, A. (2016). Deep learning An MIT Press Book. Dalam </w:t>
+            <w:t xml:space="preserve">Goodfellow, I., </w:t>
+          </w:r>
+          <w:proofErr w:type="spellStart"/>
+          <w:r>
+            <w:rPr>
+              <w:rFonts w:eastAsia="Times New Roman"/>
+            </w:rPr>
+            <w:t>Bengio</w:t>
+          </w:r>
+          <w:proofErr w:type="spellEnd"/>
+          <w:r>
+            <w:rPr>
+              <w:rFonts w:eastAsia="Times New Roman"/>
+            </w:rPr>
+            <w:t xml:space="preserve">, Y., &amp; Courville, A. (2016). Deep learning An MIT Press Book. Dalam </w:t>
           </w:r>
           <w:r>
             <w:rPr>
@@ -12494,7 +12958,35 @@
             <w:rPr>
               <w:rFonts w:eastAsia="Times New Roman"/>
             </w:rPr>
-            <w:t xml:space="preserve">Li, Z., Chen, J., &amp; Baltsavias, E. (2008). Advances in photogrammetry, remote sensing and spatial information sciences: 2008 ISPRS congress book. Dalam </w:t>
+            <w:t xml:space="preserve">Li, Z., Chen, J., &amp; </w:t>
+          </w:r>
+          <w:proofErr w:type="spellStart"/>
+          <w:r>
+            <w:rPr>
+              <w:rFonts w:eastAsia="Times New Roman"/>
+            </w:rPr>
+            <w:t>Baltsavias</w:t>
+          </w:r>
+          <w:proofErr w:type="spellEnd"/>
+          <w:r>
+            <w:rPr>
+              <w:rFonts w:eastAsia="Times New Roman"/>
+            </w:rPr>
+            <w:t xml:space="preserve">, E. (2008). Advances in photogrammetry, remote </w:t>
+          </w:r>
+          <w:proofErr w:type="gramStart"/>
+          <w:r>
+            <w:rPr>
+              <w:rFonts w:eastAsia="Times New Roman"/>
+            </w:rPr>
+            <w:t>sensing</w:t>
+          </w:r>
+          <w:proofErr w:type="gramEnd"/>
+          <w:r>
+            <w:rPr>
+              <w:rFonts w:eastAsia="Times New Roman"/>
+            </w:rPr>
+            <w:t xml:space="preserve"> and spatial information sciences: 2008 ISPRS congress book. Dalam </w:t>
           </w:r>
           <w:r>
             <w:rPr>
@@ -12570,7 +13062,21 @@
             <w:rPr>
               <w:rFonts w:eastAsia="Times New Roman"/>
             </w:rPr>
-            <w:t xml:space="preserve">Memon, N., Parikh, H., Patel, S. B., Patel, D., &amp; Patel, V. D. (2021). Automatic land cover classification of multi-resolution dualpol data using convolutional neural network (CNN). </w:t>
+            <w:t xml:space="preserve">Memon, N., Parikh, H., Patel, S. B., Patel, D., &amp; Patel, V. D. (2021). Automatic land cover classification of multi-resolution </w:t>
+          </w:r>
+          <w:proofErr w:type="spellStart"/>
+          <w:r>
+            <w:rPr>
+              <w:rFonts w:eastAsia="Times New Roman"/>
+            </w:rPr>
+            <w:t>dualpol</w:t>
+          </w:r>
+          <w:proofErr w:type="spellEnd"/>
+          <w:r>
+            <w:rPr>
+              <w:rFonts w:eastAsia="Times New Roman"/>
+            </w:rPr>
+            <w:t xml:space="preserve"> data using convolutional neural network (CNN). </w:t>
           </w:r>
           <w:r>
             <w:rPr>
@@ -12646,7 +13152,35 @@
             <w:rPr>
               <w:rFonts w:eastAsia="Times New Roman"/>
             </w:rPr>
-            <w:t xml:space="preserve">Patterson, J., &amp; Gibson, A. (2019). Deep Learning A Practioner’s Approach. Dalam </w:t>
+            <w:t xml:space="preserve">Patterson, J., &amp; Gibson, A. (2019). Deep Learning </w:t>
+          </w:r>
+          <w:proofErr w:type="gramStart"/>
+          <w:r>
+            <w:rPr>
+              <w:rFonts w:eastAsia="Times New Roman"/>
+            </w:rPr>
+            <w:t>A</w:t>
+          </w:r>
+          <w:proofErr w:type="gramEnd"/>
+          <w:r>
+            <w:rPr>
+              <w:rFonts w:eastAsia="Times New Roman"/>
+            </w:rPr>
+            <w:t xml:space="preserve"> </w:t>
+          </w:r>
+          <w:proofErr w:type="spellStart"/>
+          <w:r>
+            <w:rPr>
+              <w:rFonts w:eastAsia="Times New Roman"/>
+            </w:rPr>
+            <w:t>Practioner’s</w:t>
+          </w:r>
+          <w:proofErr w:type="spellEnd"/>
+          <w:r>
+            <w:rPr>
+              <w:rFonts w:eastAsia="Times New Roman"/>
+            </w:rPr>
+            <w:t xml:space="preserve"> Approach. Dalam </w:t>
           </w:r>
           <w:r>
             <w:rPr>
@@ -12677,7 +13211,35 @@
             <w:rPr>
               <w:rFonts w:eastAsia="Times New Roman"/>
             </w:rPr>
-            <w:t xml:space="preserve">Prayogo, I. P. H., Manoppo, F. J., &amp; Lefrandt, L. I. R. (2020). Pemanfaatan Teknologi Unmanned Aerial Vehicle (UAV) Quadcopter Dalam Pemetaan Digital (Fotogrametri) Menggunakan Kerangka Ground Control Point (GCP). </w:t>
+            <w:t xml:space="preserve">Prayogo, I. P. H., </w:t>
+          </w:r>
+          <w:proofErr w:type="spellStart"/>
+          <w:r>
+            <w:rPr>
+              <w:rFonts w:eastAsia="Times New Roman"/>
+            </w:rPr>
+            <w:t>Manoppo</w:t>
+          </w:r>
+          <w:proofErr w:type="spellEnd"/>
+          <w:r>
+            <w:rPr>
+              <w:rFonts w:eastAsia="Times New Roman"/>
+            </w:rPr>
+            <w:t xml:space="preserve">, F. J., &amp; </w:t>
+          </w:r>
+          <w:proofErr w:type="spellStart"/>
+          <w:r>
+            <w:rPr>
+              <w:rFonts w:eastAsia="Times New Roman"/>
+            </w:rPr>
+            <w:t>Lefrandt</w:t>
+          </w:r>
+          <w:proofErr w:type="spellEnd"/>
+          <w:r>
+            <w:rPr>
+              <w:rFonts w:eastAsia="Times New Roman"/>
+            </w:rPr>
+            <w:t xml:space="preserve">, L. I. R. (2020). Pemanfaatan Teknologi Unmanned Aerial Vehicle (UAV) Quadcopter Dalam Pemetaan Digital (Fotogrametri) Menggunakan Kerangka Ground Control Point (GCP). </w:t>
           </w:r>
           <w:r>
             <w:rPr>
@@ -12798,7 +13360,21 @@
             <w:rPr>
               <w:rFonts w:eastAsia="Times New Roman"/>
             </w:rPr>
-            <w:t xml:space="preserve">Zhang, C., Wei, S., Ji, S., &amp; Lu, M. (2019). Detecting large-scale urban land cover changes from very high resolution remote sensing images using CNN-based classification. </w:t>
+            <w:t xml:space="preserve">Zhang, C., Wei, S., Ji, S., &amp; Lu, M. (2019). Detecting large-scale urban land cover changes from very </w:t>
+          </w:r>
+          <w:proofErr w:type="gramStart"/>
+          <w:r>
+            <w:rPr>
+              <w:rFonts w:eastAsia="Times New Roman"/>
+            </w:rPr>
+            <w:t>high resolution</w:t>
+          </w:r>
+          <w:proofErr w:type="gramEnd"/>
+          <w:r>
+            <w:rPr>
+              <w:rFonts w:eastAsia="Times New Roman"/>
+            </w:rPr>
+            <w:t xml:space="preserve"> remote sensing images using CNN-based classification. </w:t>
           </w:r>
           <w:r>
             <w:rPr>
@@ -15623,6 +16199,7 @@
   <w:style w:type="character" w:default="1" w:styleId="DefaultParagraphFont">
     <w:name w:val="Default Paragraph Font"/>
     <w:uiPriority w:val="1"/>
+    <w:semiHidden/>
     <w:unhideWhenUsed/>
   </w:style>
   <w:style w:type="table" w:default="1" w:styleId="TableNormal">
@@ -16148,6 +16725,7 @@
     <w:rsid w:val="002A482E"/>
     <w:rsid w:val="002C7271"/>
     <w:rsid w:val="005B68B0"/>
+    <w:rsid w:val="005D078C"/>
     <w:rsid w:val="00685605"/>
     <w:rsid w:val="008016D4"/>
     <w:rsid w:val="009F4B37"/>
@@ -16155,6 +16733,7 @@
     <w:rsid w:val="00B6588F"/>
     <w:rsid w:val="00B966E7"/>
     <w:rsid w:val="00C9192E"/>
+    <w:rsid w:val="00FE34E9"/>
   </w:rsids>
   <m:mathPr>
     <m:mathFont m:val="Cambria Math"/>

</xml_diff>